<commit_message>
Edited the SRS document and README.md
</commit_message>
<xml_diff>
--- a/doc/Code used for plantUML.docx
+++ b/doc/Code used for plantUML.docx
@@ -55,6 +55,36 @@
       </w:r>
     </w:p>
     <w:p/>
+    <w:p>
+      <w:r>
+        <w:t>@startuml</w:t>
+      </w:r>
+    </w:p>
+    <w:p>
+      <w:r>
+        <w:t>(Login) --&gt; (Create animal)</w:t>
+      </w:r>
+    </w:p>
+    <w:p>
+      <w:r>
+        <w:t>(Login) --&gt; (Play with animal)</w:t>
+      </w:r>
+    </w:p>
+    <w:p>
+      <w:r>
+        <w:t>(Login) --&gt; (Feed Animal)</w:t>
+      </w:r>
+    </w:p>
+    <w:p>
+      <w:r>
+        <w:t>(Login) --&gt; (View Animal)</w:t>
+      </w:r>
+    </w:p>
+    <w:p>
+      <w:r>
+        <w:t>@enduml</w:t>
+      </w:r>
+    </w:p>
     <w:p/>
     <w:p>
       <w:r>
@@ -140,6 +170,7 @@
     <w:p>
       <w:proofErr w:type="spellStart"/>
       <w:r>
+        <w:lastRenderedPageBreak/>
         <w:t>Player_User</w:t>
       </w:r>
       <w:proofErr w:type="spellEnd"/>
@@ -198,7 +229,67 @@
     </w:p>
     <w:p>
       <w:r>
-        <w:lastRenderedPageBreak/>
+        <w:t>@enduml</w:t>
+      </w:r>
+    </w:p>
+    <w:p/>
+    <w:p>
+      <w:r>
+        <w:t>@startuml</w:t>
+      </w:r>
+    </w:p>
+    <w:p>
+      <w:r>
+        <w:t xml:space="preserve">actor </w:t>
+      </w:r>
+      <w:proofErr w:type="spellStart"/>
+      <w:r>
+        <w:t>Player_User</w:t>
+      </w:r>
+      <w:proofErr w:type="spellEnd"/>
+    </w:p>
+    <w:p/>
+    <w:p>
+      <w:proofErr w:type="spellStart"/>
+      <w:r>
+        <w:t>Player_User</w:t>
+      </w:r>
+      <w:proofErr w:type="spellEnd"/>
+      <w:r>
+        <w:t xml:space="preserve"> -- (Log in)</w:t>
+      </w:r>
+    </w:p>
+    <w:p>
+      <w:r>
+        <w:t>(Log in) -- (Create animal)</w:t>
+      </w:r>
+    </w:p>
+    <w:p/>
+    <w:p>
+      <w:r>
+        <w:t>(Log in) -- (Play with animal)</w:t>
+      </w:r>
+    </w:p>
+    <w:p>
+      <w:r>
+        <w:t>(Log in) -- (Feed animal)</w:t>
+      </w:r>
+    </w:p>
+    <w:p>
+      <w:r>
+        <w:t xml:space="preserve">(Log in) -- (View </w:t>
+      </w:r>
+      <w:proofErr w:type="spellStart"/>
+      <w:r>
+        <w:t>Player_User</w:t>
+      </w:r>
+      <w:proofErr w:type="spellEnd"/>
+      <w:r>
+        <w:t xml:space="preserve"> animal)</w:t>
+      </w:r>
+    </w:p>
+    <w:p>
+      <w:r>
         <w:t>@enduml</w:t>
       </w:r>
     </w:p>

</xml_diff>